<commit_message>
canoe_strat doc and started py model
</commit_message>
<xml_diff>
--- a/docs/marathon_canoe_race_strategy.docx
+++ b/docs/marathon_canoe_race_strategy.docx
@@ -2,7 +2,17 @@
 <file path=word/document.xml><?xml version="1.0" encoding="utf-8"?>
 <w:document xmlns:wpc="http://schemas.microsoft.com/office/word/2010/wordprocessingCanvas" xmlns:cx="http://schemas.microsoft.com/office/drawing/2014/chartex" xmlns:cx1="http://schemas.microsoft.com/office/drawing/2015/9/8/chartex" xmlns:cx2="http://schemas.microsoft.com/office/drawing/2015/10/21/chartex" xmlns:cx3="http://schemas.microsoft.com/office/drawing/2016/5/9/chartex" xmlns:cx4="http://schemas.microsoft.com/office/drawing/2016/5/10/chartex" xmlns:cx5="http://schemas.microsoft.com/office/drawing/2016/5/11/chartex" xmlns:cx6="http://schemas.microsoft.com/office/drawing/2016/5/12/chartex" xmlns:cx7="http://schemas.microsoft.com/office/drawing/2016/5/13/chartex" xmlns:cx8="http://schemas.microsoft.com/office/drawing/2016/5/14/chartex" xmlns:mc="http://schemas.openxmlformats.org/markup-compatibility/2006" xmlns:aink="http://schemas.microsoft.com/office/drawing/2016/ink" xmlns:am3d="http://schemas.microsoft.com/office/drawing/2017/model3d" xmlns:o="urn:schemas-microsoft-com:office:office" xmlns:oel="http://schemas.microsoft.com/office/2019/extlst" xmlns:r="http://schemas.openxmlformats.org/officeDocument/2006/relationships" xmlns:m="http://schemas.openxmlformats.org/officeDocument/2006/math" xmlns:v="urn:schemas-microsoft-com:vml" xmlns:wp14="http://schemas.microsoft.com/office/word/2010/wordprocessingDrawing" xmlns:wp="http://schemas.openxmlformats.org/drawingml/2006/wordprocessingDrawing" xmlns:w10="urn:schemas-microsoft-com:office:word" xmlns:w="http://schemas.openxmlformats.org/wordprocessingml/2006/main" xmlns:w14="http://schemas.microsoft.com/office/word/2010/wordml" xmlns:w15="http://schemas.microsoft.com/office/word/2012/wordml" xmlns:w16cex="http://schemas.microsoft.com/office/word/2018/wordml/cex" xmlns:w16cid="http://schemas.microsoft.com/office/word/2016/wordml/cid" xmlns:w16="http://schemas.microsoft.com/office/word/2018/wordml" xmlns:w16sdtdh="http://schemas.microsoft.com/office/word/2020/wordml/sdtdatahash" xmlns:w16se="http://schemas.microsoft.com/office/word/2015/wordml/symex" xmlns:wpg="http://schemas.microsoft.com/office/word/2010/wordprocessingGroup" xmlns:wpi="http://schemas.microsoft.com/office/word/2010/wordprocessingInk" xmlns:wne="http://schemas.microsoft.com/office/word/2006/wordml" xmlns:wps="http://schemas.microsoft.com/office/word/2010/wordprocessingShape" mc:Ignorable="w14 w15 w16se w16cid w16 w16cex w16sdtdh wp14">
   <w:body>
-    <w:p/>
+    <w:p>
+      <w:r>
+        <w:softHyphen/>
+      </w:r>
+      <w:r>
+        <w:softHyphen/>
+      </w:r>
+      <w:r>
+        <w:softHyphen/>
+      </w:r>
+    </w:p>
     <w:p/>
     <w:p/>
     <w:p/>
@@ -34,874 +44,1314 @@
     <w:p>
       <w:pPr>
         <w:pStyle w:val="Subtitle"/>
+      </w:pPr>
+      <w:r>
+        <w:t>John Gutierrez</w:t>
+      </w:r>
+    </w:p>
+    <w:p>
+      <w:pPr>
+        <w:pStyle w:val="Subtitle"/>
+      </w:pPr>
+      <w:r>
+        <w:t>5/19/2022</w:t>
+      </w:r>
+    </w:p>
+    <w:p>
+      <w:r>
+        <w:br w:type="page"/>
+      </w:r>
+    </w:p>
+    <w:sdt>
+      <w:sdtPr>
+        <w:id w:val="-1062707010"/>
+        <w:docPartObj>
+          <w:docPartGallery w:val="Table of Contents"/>
+          <w:docPartUnique/>
+        </w:docPartObj>
+      </w:sdtPr>
+      <w:sdtEndPr>
         <w:rPr>
-          <w:color w:val="767171" w:themeColor="background2" w:themeShade="80"/>
+          <w:rFonts w:ascii="Times New Roman" w:eastAsiaTheme="minorHAnsi" w:hAnsi="Times New Roman" w:cs="Times New Roman"/>
+          <w:b/>
+          <w:bCs/>
+          <w:noProof/>
+          <w:color w:val="auto"/>
+          <w:sz w:val="22"/>
+          <w:szCs w:val="22"/>
         </w:rPr>
-      </w:pPr>
-      <w:r>
-        <w:rPr>
-          <w:color w:val="767171" w:themeColor="background2" w:themeShade="80"/>
-        </w:rPr>
-        <w:t>John Gutierrez</w:t>
-      </w:r>
-    </w:p>
-    <w:p>
-      <w:pPr>
-        <w:pStyle w:val="Subtitle"/>
-        <w:rPr>
-          <w:color w:val="767171" w:themeColor="background2" w:themeShade="80"/>
-        </w:rPr>
-      </w:pPr>
-      <w:r>
-        <w:rPr>
-          <w:color w:val="767171" w:themeColor="background2" w:themeShade="80"/>
-        </w:rPr>
-        <w:t>5/19/2022</w:t>
-      </w:r>
-    </w:p>
-    <w:p>
-      <w:r>
-        <w:br w:type="page"/>
-      </w:r>
-    </w:p>
-    <w:p>
-      <w:pPr>
-        <w:pStyle w:val="Heading1"/>
-      </w:pPr>
-      <w:r>
-        <w:lastRenderedPageBreak/>
-        <w:t>Table of Contents</w:t>
-      </w:r>
-    </w:p>
-    <w:p>
-      <w:pPr>
-        <w:pStyle w:val="TOC"/>
+      </w:sdtEndPr>
+      <w:sdtContent>
+        <w:p>
+          <w:pPr>
+            <w:pStyle w:val="TOCHeading"/>
+            <w:rPr>
+              <w:rStyle w:val="Heading1Char"/>
+              <w:color w:val="auto"/>
+            </w:rPr>
+          </w:pPr>
+          <w:r>
+            <w:rPr>
+              <w:rStyle w:val="Heading1Char"/>
+              <w:color w:val="auto"/>
+            </w:rPr>
+            <w:t>Table of Contents</w:t>
+          </w:r>
+        </w:p>
+        <w:p>
+          <w:pPr>
+            <w:pStyle w:val="TOC1"/>
+            <w:rPr>
+              <w:rFonts w:cstheme="minorBidi"/>
+              <w:b w:val="0"/>
+              <w:bCs w:val="0"/>
+            </w:rPr>
+          </w:pPr>
+          <w:r>
+            <w:fldChar w:fldCharType="begin"/>
+          </w:r>
+          <w:r>
+            <w:instrText xml:space="preserve"> TOC \o "1-3" \h \z \u </w:instrText>
+          </w:r>
+          <w:r>
+            <w:fldChar w:fldCharType="separate"/>
+          </w:r>
+          <w:hyperlink w:anchor="_Toc104723702" w:history="1">
+            <w:r>
+              <w:rPr>
+                <w:rStyle w:val="Hyperlink"/>
+              </w:rPr>
+              <w:t>Author Experience</w:t>
+            </w:r>
+            <w:r>
+              <w:rPr>
+                <w:webHidden/>
+              </w:rPr>
+              <w:tab/>
+            </w:r>
+            <w:r>
+              <w:rPr>
+                <w:webHidden/>
+              </w:rPr>
+              <w:fldChar w:fldCharType="begin"/>
+            </w:r>
+            <w:r>
+              <w:rPr>
+                <w:webHidden/>
+              </w:rPr>
+              <w:instrText xml:space="preserve"> PAGEREF _Toc104723702 \h </w:instrText>
+            </w:r>
+            <w:r>
+              <w:rPr>
+                <w:webHidden/>
+              </w:rPr>
+            </w:r>
+            <w:r>
+              <w:rPr>
+                <w:webHidden/>
+              </w:rPr>
+              <w:fldChar w:fldCharType="separate"/>
+            </w:r>
+            <w:r>
+              <w:rPr>
+                <w:webHidden/>
+              </w:rPr>
+              <w:t>2</w:t>
+            </w:r>
+            <w:r>
+              <w:rPr>
+                <w:webHidden/>
+              </w:rPr>
+              <w:fldChar w:fldCharType="end"/>
+            </w:r>
+          </w:hyperlink>
+        </w:p>
+        <w:p>
+          <w:pPr>
+            <w:pStyle w:val="TOC1"/>
+            <w:rPr>
+              <w:rFonts w:cstheme="minorBidi"/>
+              <w:b w:val="0"/>
+              <w:bCs w:val="0"/>
+            </w:rPr>
+          </w:pPr>
+          <w:hyperlink w:anchor="_Toc104723703" w:history="1">
+            <w:r>
+              <w:rPr>
+                <w:rStyle w:val="Hyperlink"/>
+              </w:rPr>
+              <w:t>Canoe Setup</w:t>
+            </w:r>
+            <w:r>
+              <w:rPr>
+                <w:webHidden/>
+              </w:rPr>
+              <w:tab/>
+            </w:r>
+            <w:r>
+              <w:rPr>
+                <w:webHidden/>
+              </w:rPr>
+              <w:fldChar w:fldCharType="begin"/>
+            </w:r>
+            <w:r>
+              <w:rPr>
+                <w:webHidden/>
+              </w:rPr>
+              <w:instrText xml:space="preserve"> PAGEREF _Toc104723703 \h </w:instrText>
+            </w:r>
+            <w:r>
+              <w:rPr>
+                <w:webHidden/>
+              </w:rPr>
+            </w:r>
+            <w:r>
+              <w:rPr>
+                <w:webHidden/>
+              </w:rPr>
+              <w:fldChar w:fldCharType="separate"/>
+            </w:r>
+            <w:r>
+              <w:rPr>
+                <w:webHidden/>
+              </w:rPr>
+              <w:t>3</w:t>
+            </w:r>
+            <w:r>
+              <w:rPr>
+                <w:webHidden/>
+              </w:rPr>
+              <w:fldChar w:fldCharType="end"/>
+            </w:r>
+          </w:hyperlink>
+        </w:p>
+        <w:p>
+          <w:pPr>
+            <w:pStyle w:val="TOC2"/>
+            <w:tabs>
+              <w:tab w:val="right" w:leader="dot" w:pos="9350"/>
+            </w:tabs>
+            <w:rPr>
+              <w:rFonts w:cstheme="minorBidi"/>
+              <w:noProof/>
+            </w:rPr>
+          </w:pPr>
+          <w:hyperlink w:anchor="_Toc104723704" w:history="1">
+            <w:r>
+              <w:rPr>
+                <w:rStyle w:val="Hyperlink"/>
+                <w:noProof/>
+              </w:rPr>
+              <w:t>Water</w:t>
+            </w:r>
+            <w:r>
+              <w:rPr>
+                <w:noProof/>
+                <w:webHidden/>
+              </w:rPr>
+              <w:tab/>
+            </w:r>
+            <w:r>
+              <w:rPr>
+                <w:noProof/>
+                <w:webHidden/>
+              </w:rPr>
+              <w:fldChar w:fldCharType="begin"/>
+            </w:r>
+            <w:r>
+              <w:rPr>
+                <w:noProof/>
+                <w:webHidden/>
+              </w:rPr>
+              <w:instrText xml:space="preserve"> PAGEREF _Toc104723704 \h </w:instrText>
+            </w:r>
+            <w:r>
+              <w:rPr>
+                <w:noProof/>
+                <w:webHidden/>
+              </w:rPr>
+            </w:r>
+            <w:r>
+              <w:rPr>
+                <w:noProof/>
+                <w:webHidden/>
+              </w:rPr>
+              <w:fldChar w:fldCharType="separate"/>
+            </w:r>
+            <w:r>
+              <w:rPr>
+                <w:noProof/>
+                <w:webHidden/>
+              </w:rPr>
+              <w:t>3</w:t>
+            </w:r>
+            <w:r>
+              <w:rPr>
+                <w:noProof/>
+                <w:webHidden/>
+              </w:rPr>
+              <w:fldChar w:fldCharType="end"/>
+            </w:r>
+          </w:hyperlink>
+        </w:p>
+        <w:p>
+          <w:pPr>
+            <w:pStyle w:val="TOC2"/>
+            <w:tabs>
+              <w:tab w:val="right" w:leader="dot" w:pos="9350"/>
+            </w:tabs>
+            <w:rPr>
+              <w:rFonts w:cstheme="minorBidi"/>
+              <w:noProof/>
+            </w:rPr>
+          </w:pPr>
+          <w:hyperlink w:anchor="_Toc104723705" w:history="1">
+            <w:r>
+              <w:rPr>
+                <w:rStyle w:val="Hyperlink"/>
+                <w:noProof/>
+              </w:rPr>
+              <w:t>Seat</w:t>
+            </w:r>
+            <w:r>
+              <w:rPr>
+                <w:noProof/>
+                <w:webHidden/>
+              </w:rPr>
+              <w:tab/>
+            </w:r>
+            <w:r>
+              <w:rPr>
+                <w:noProof/>
+                <w:webHidden/>
+              </w:rPr>
+              <w:fldChar w:fldCharType="begin"/>
+            </w:r>
+            <w:r>
+              <w:rPr>
+                <w:noProof/>
+                <w:webHidden/>
+              </w:rPr>
+              <w:instrText xml:space="preserve"> PAGEREF _Toc104723705 \h </w:instrText>
+            </w:r>
+            <w:r>
+              <w:rPr>
+                <w:noProof/>
+                <w:webHidden/>
+              </w:rPr>
+            </w:r>
+            <w:r>
+              <w:rPr>
+                <w:noProof/>
+                <w:webHidden/>
+              </w:rPr>
+              <w:fldChar w:fldCharType="separate"/>
+            </w:r>
+            <w:r>
+              <w:rPr>
+                <w:noProof/>
+                <w:webHidden/>
+              </w:rPr>
+              <w:t>3</w:t>
+            </w:r>
+            <w:r>
+              <w:rPr>
+                <w:noProof/>
+                <w:webHidden/>
+              </w:rPr>
+              <w:fldChar w:fldCharType="end"/>
+            </w:r>
+          </w:hyperlink>
+        </w:p>
+        <w:p>
+          <w:pPr>
+            <w:pStyle w:val="TOC2"/>
+            <w:tabs>
+              <w:tab w:val="right" w:leader="dot" w:pos="9350"/>
+            </w:tabs>
+            <w:rPr>
+              <w:rFonts w:cstheme="minorBidi"/>
+              <w:noProof/>
+            </w:rPr>
+          </w:pPr>
+          <w:hyperlink w:anchor="_Toc104723706" w:history="1">
+            <w:r>
+              <w:rPr>
+                <w:rStyle w:val="Hyperlink"/>
+                <w:noProof/>
+              </w:rPr>
+              <w:t>Snacks &amp; Food</w:t>
+            </w:r>
+            <w:r>
+              <w:rPr>
+                <w:noProof/>
+                <w:webHidden/>
+              </w:rPr>
+              <w:tab/>
+            </w:r>
+            <w:r>
+              <w:rPr>
+                <w:noProof/>
+                <w:webHidden/>
+              </w:rPr>
+              <w:fldChar w:fldCharType="begin"/>
+            </w:r>
+            <w:r>
+              <w:rPr>
+                <w:noProof/>
+                <w:webHidden/>
+              </w:rPr>
+              <w:instrText xml:space="preserve"> PAGEREF _Toc104723706 \h </w:instrText>
+            </w:r>
+            <w:r>
+              <w:rPr>
+                <w:noProof/>
+                <w:webHidden/>
+              </w:rPr>
+            </w:r>
+            <w:r>
+              <w:rPr>
+                <w:noProof/>
+                <w:webHidden/>
+              </w:rPr>
+              <w:fldChar w:fldCharType="separate"/>
+            </w:r>
+            <w:r>
+              <w:rPr>
+                <w:noProof/>
+                <w:webHidden/>
+              </w:rPr>
+              <w:t>3</w:t>
+            </w:r>
+            <w:r>
+              <w:rPr>
+                <w:noProof/>
+                <w:webHidden/>
+              </w:rPr>
+              <w:fldChar w:fldCharType="end"/>
+            </w:r>
+          </w:hyperlink>
+        </w:p>
+        <w:p>
+          <w:pPr>
+            <w:pStyle w:val="TOC2"/>
+            <w:tabs>
+              <w:tab w:val="right" w:leader="dot" w:pos="9350"/>
+            </w:tabs>
+            <w:rPr>
+              <w:rFonts w:cstheme="minorBidi"/>
+              <w:noProof/>
+            </w:rPr>
+          </w:pPr>
+          <w:hyperlink w:anchor="_Toc104723707" w:history="1">
+            <w:r>
+              <w:rPr>
+                <w:rStyle w:val="Hyperlink"/>
+                <w:noProof/>
+              </w:rPr>
+              <w:t>Extra Paddle</w:t>
+            </w:r>
+            <w:r>
+              <w:rPr>
+                <w:noProof/>
+                <w:webHidden/>
+              </w:rPr>
+              <w:tab/>
+            </w:r>
+            <w:r>
+              <w:rPr>
+                <w:noProof/>
+                <w:webHidden/>
+              </w:rPr>
+              <w:fldChar w:fldCharType="begin"/>
+            </w:r>
+            <w:r>
+              <w:rPr>
+                <w:noProof/>
+                <w:webHidden/>
+              </w:rPr>
+              <w:instrText xml:space="preserve"> PAGEREF _Toc104723707 \h </w:instrText>
+            </w:r>
+            <w:r>
+              <w:rPr>
+                <w:noProof/>
+                <w:webHidden/>
+              </w:rPr>
+            </w:r>
+            <w:r>
+              <w:rPr>
+                <w:noProof/>
+                <w:webHidden/>
+              </w:rPr>
+              <w:fldChar w:fldCharType="separate"/>
+            </w:r>
+            <w:r>
+              <w:rPr>
+                <w:noProof/>
+                <w:webHidden/>
+              </w:rPr>
+              <w:t>4</w:t>
+            </w:r>
+            <w:r>
+              <w:rPr>
+                <w:noProof/>
+                <w:webHidden/>
+              </w:rPr>
+              <w:fldChar w:fldCharType="end"/>
+            </w:r>
+          </w:hyperlink>
+        </w:p>
+        <w:p>
+          <w:pPr>
+            <w:pStyle w:val="TOC1"/>
+            <w:rPr>
+              <w:rFonts w:cstheme="minorBidi"/>
+              <w:b w:val="0"/>
+              <w:bCs w:val="0"/>
+            </w:rPr>
+          </w:pPr>
+          <w:hyperlink w:anchor="_Toc104723708" w:history="1">
+            <w:r>
+              <w:rPr>
+                <w:rStyle w:val="Hyperlink"/>
+              </w:rPr>
+              <w:t>Basic Canoe Technique</w:t>
+            </w:r>
+            <w:r>
+              <w:rPr>
+                <w:webHidden/>
+              </w:rPr>
+              <w:tab/>
+            </w:r>
+            <w:r>
+              <w:rPr>
+                <w:webHidden/>
+              </w:rPr>
+              <w:fldChar w:fldCharType="begin"/>
+            </w:r>
+            <w:r>
+              <w:rPr>
+                <w:webHidden/>
+              </w:rPr>
+              <w:instrText xml:space="preserve"> PAGEREF _Toc104723708 \h </w:instrText>
+            </w:r>
+            <w:r>
+              <w:rPr>
+                <w:webHidden/>
+              </w:rPr>
+            </w:r>
+            <w:r>
+              <w:rPr>
+                <w:webHidden/>
+              </w:rPr>
+              <w:fldChar w:fldCharType="separate"/>
+            </w:r>
+            <w:r>
+              <w:rPr>
+                <w:webHidden/>
+              </w:rPr>
+              <w:t>4</w:t>
+            </w:r>
+            <w:r>
+              <w:rPr>
+                <w:webHidden/>
+              </w:rPr>
+              <w:fldChar w:fldCharType="end"/>
+            </w:r>
+          </w:hyperlink>
+        </w:p>
+        <w:p>
+          <w:pPr>
+            <w:pStyle w:val="TOC2"/>
+            <w:tabs>
+              <w:tab w:val="right" w:leader="dot" w:pos="9350"/>
+            </w:tabs>
+            <w:rPr>
+              <w:rFonts w:cstheme="minorBidi"/>
+              <w:noProof/>
+            </w:rPr>
+          </w:pPr>
+          <w:hyperlink w:anchor="_Toc104723709" w:history="1">
+            <w:r>
+              <w:rPr>
+                <w:rStyle w:val="Hyperlink"/>
+                <w:noProof/>
+              </w:rPr>
+              <w:t>Paddle Stroke</w:t>
+            </w:r>
+            <w:r>
+              <w:rPr>
+                <w:noProof/>
+                <w:webHidden/>
+              </w:rPr>
+              <w:tab/>
+            </w:r>
+            <w:r>
+              <w:rPr>
+                <w:noProof/>
+                <w:webHidden/>
+              </w:rPr>
+              <w:fldChar w:fldCharType="begin"/>
+            </w:r>
+            <w:r>
+              <w:rPr>
+                <w:noProof/>
+                <w:webHidden/>
+              </w:rPr>
+              <w:instrText xml:space="preserve"> PAGEREF _Toc104723709 \h </w:instrText>
+            </w:r>
+            <w:r>
+              <w:rPr>
+                <w:noProof/>
+                <w:webHidden/>
+              </w:rPr>
+            </w:r>
+            <w:r>
+              <w:rPr>
+                <w:noProof/>
+                <w:webHidden/>
+              </w:rPr>
+              <w:fldChar w:fldCharType="separate"/>
+            </w:r>
+            <w:r>
+              <w:rPr>
+                <w:noProof/>
+                <w:webHidden/>
+              </w:rPr>
+              <w:t>4</w:t>
+            </w:r>
+            <w:r>
+              <w:rPr>
+                <w:noProof/>
+                <w:webHidden/>
+              </w:rPr>
+              <w:fldChar w:fldCharType="end"/>
+            </w:r>
+          </w:hyperlink>
+        </w:p>
+        <w:p>
+          <w:pPr>
+            <w:pStyle w:val="TOC2"/>
+            <w:tabs>
+              <w:tab w:val="right" w:leader="dot" w:pos="9350"/>
+            </w:tabs>
+            <w:rPr>
+              <w:rFonts w:cstheme="minorBidi"/>
+              <w:noProof/>
+            </w:rPr>
+          </w:pPr>
+          <w:hyperlink w:anchor="_Toc104723710" w:history="1">
+            <w:r>
+              <w:rPr>
+                <w:rStyle w:val="Hyperlink"/>
+                <w:noProof/>
+              </w:rPr>
+              <w:t>Sync</w:t>
+            </w:r>
+            <w:r>
+              <w:rPr>
+                <w:noProof/>
+                <w:webHidden/>
+              </w:rPr>
+              <w:tab/>
+            </w:r>
+            <w:r>
+              <w:rPr>
+                <w:noProof/>
+                <w:webHidden/>
+              </w:rPr>
+              <w:fldChar w:fldCharType="begin"/>
+            </w:r>
+            <w:r>
+              <w:rPr>
+                <w:noProof/>
+                <w:webHidden/>
+              </w:rPr>
+              <w:instrText xml:space="preserve"> PAGEREF _Toc104723710 \h </w:instrText>
+            </w:r>
+            <w:r>
+              <w:rPr>
+                <w:noProof/>
+                <w:webHidden/>
+              </w:rPr>
+            </w:r>
+            <w:r>
+              <w:rPr>
+                <w:noProof/>
+                <w:webHidden/>
+              </w:rPr>
+              <w:fldChar w:fldCharType="separate"/>
+            </w:r>
+            <w:r>
+              <w:rPr>
+                <w:noProof/>
+                <w:webHidden/>
+              </w:rPr>
+              <w:t>4</w:t>
+            </w:r>
+            <w:r>
+              <w:rPr>
+                <w:noProof/>
+                <w:webHidden/>
+              </w:rPr>
+              <w:fldChar w:fldCharType="end"/>
+            </w:r>
+          </w:hyperlink>
+        </w:p>
+        <w:p>
+          <w:pPr>
+            <w:pStyle w:val="TOC2"/>
+            <w:tabs>
+              <w:tab w:val="right" w:leader="dot" w:pos="9350"/>
+            </w:tabs>
+            <w:rPr>
+              <w:rFonts w:cstheme="minorBidi"/>
+              <w:noProof/>
+            </w:rPr>
+          </w:pPr>
+          <w:hyperlink w:anchor="_Toc104723711" w:history="1">
+            <w:r>
+              <w:rPr>
+                <w:rStyle w:val="Hyperlink"/>
+                <w:noProof/>
+              </w:rPr>
+              <w:t>Driving</w:t>
+            </w:r>
+            <w:r>
+              <w:rPr>
+                <w:noProof/>
+                <w:webHidden/>
+              </w:rPr>
+              <w:tab/>
+            </w:r>
+            <w:r>
+              <w:rPr>
+                <w:noProof/>
+                <w:webHidden/>
+              </w:rPr>
+              <w:fldChar w:fldCharType="begin"/>
+            </w:r>
+            <w:r>
+              <w:rPr>
+                <w:noProof/>
+                <w:webHidden/>
+              </w:rPr>
+              <w:instrText xml:space="preserve"> PAGEREF _Toc104723711 \h </w:instrText>
+            </w:r>
+            <w:r>
+              <w:rPr>
+                <w:noProof/>
+                <w:webHidden/>
+              </w:rPr>
+            </w:r>
+            <w:r>
+              <w:rPr>
+                <w:noProof/>
+                <w:webHidden/>
+              </w:rPr>
+              <w:fldChar w:fldCharType="separate"/>
+            </w:r>
+            <w:r>
+              <w:rPr>
+                <w:noProof/>
+                <w:webHidden/>
+              </w:rPr>
+              <w:t>5</w:t>
+            </w:r>
+            <w:r>
+              <w:rPr>
+                <w:noProof/>
+                <w:webHidden/>
+              </w:rPr>
+              <w:fldChar w:fldCharType="end"/>
+            </w:r>
+          </w:hyperlink>
+        </w:p>
+        <w:p>
+          <w:pPr>
+            <w:pStyle w:val="TOC3"/>
+            <w:tabs>
+              <w:tab w:val="right" w:leader="dot" w:pos="9350"/>
+            </w:tabs>
+            <w:rPr>
+              <w:rFonts w:cstheme="minorBidi"/>
+              <w:noProof/>
+            </w:rPr>
+          </w:pPr>
+          <w:hyperlink w:anchor="_Toc104723712" w:history="1">
+            <w:r>
+              <w:rPr>
+                <w:rStyle w:val="Hyperlink"/>
+                <w:noProof/>
+              </w:rPr>
+              <w:t>Counter-</w:t>
+            </w:r>
+            <w:r>
+              <w:rPr>
+                <w:rStyle w:val="Hyperlink"/>
+                <w:noProof/>
+              </w:rPr>
+              <w:t>S</w:t>
+            </w:r>
+            <w:r>
+              <w:rPr>
+                <w:rStyle w:val="Hyperlink"/>
+                <w:noProof/>
+              </w:rPr>
+              <w:t>teering</w:t>
+            </w:r>
+            <w:r>
+              <w:rPr>
+                <w:noProof/>
+                <w:webHidden/>
+              </w:rPr>
+              <w:tab/>
+            </w:r>
+            <w:r>
+              <w:rPr>
+                <w:noProof/>
+                <w:webHidden/>
+              </w:rPr>
+              <w:fldChar w:fldCharType="begin"/>
+            </w:r>
+            <w:r>
+              <w:rPr>
+                <w:noProof/>
+                <w:webHidden/>
+              </w:rPr>
+              <w:instrText xml:space="preserve"> PAGEREF _Toc104723712 \h </w:instrText>
+            </w:r>
+            <w:r>
+              <w:rPr>
+                <w:noProof/>
+                <w:webHidden/>
+              </w:rPr>
+            </w:r>
+            <w:r>
+              <w:rPr>
+                <w:noProof/>
+                <w:webHidden/>
+              </w:rPr>
+              <w:fldChar w:fldCharType="separate"/>
+            </w:r>
+            <w:r>
+              <w:rPr>
+                <w:noProof/>
+                <w:webHidden/>
+              </w:rPr>
+              <w:t>6</w:t>
+            </w:r>
+            <w:r>
+              <w:rPr>
+                <w:noProof/>
+                <w:webHidden/>
+              </w:rPr>
+              <w:fldChar w:fldCharType="end"/>
+            </w:r>
+          </w:hyperlink>
+        </w:p>
+        <w:p>
+          <w:pPr>
+            <w:pStyle w:val="TOC3"/>
+            <w:tabs>
+              <w:tab w:val="right" w:leader="dot" w:pos="9350"/>
+            </w:tabs>
+            <w:rPr>
+              <w:rFonts w:cstheme="minorBidi"/>
+              <w:noProof/>
+            </w:rPr>
+          </w:pPr>
+          <w:hyperlink w:anchor="_Toc104723713" w:history="1">
+            <w:r>
+              <w:rPr>
+                <w:rStyle w:val="Hyperlink"/>
+                <w:noProof/>
+              </w:rPr>
+              <w:t>Pivoting</w:t>
+            </w:r>
+            <w:r>
+              <w:rPr>
+                <w:noProof/>
+                <w:webHidden/>
+              </w:rPr>
+              <w:tab/>
+            </w:r>
+            <w:r>
+              <w:rPr>
+                <w:noProof/>
+                <w:webHidden/>
+              </w:rPr>
+              <w:fldChar w:fldCharType="begin"/>
+            </w:r>
+            <w:r>
+              <w:rPr>
+                <w:noProof/>
+                <w:webHidden/>
+              </w:rPr>
+              <w:instrText xml:space="preserve"> PAGEREF _Toc104723713 \h </w:instrText>
+            </w:r>
+            <w:r>
+              <w:rPr>
+                <w:noProof/>
+                <w:webHidden/>
+              </w:rPr>
+            </w:r>
+            <w:r>
+              <w:rPr>
+                <w:noProof/>
+                <w:webHidden/>
+              </w:rPr>
+              <w:fldChar w:fldCharType="separate"/>
+            </w:r>
+            <w:r>
+              <w:rPr>
+                <w:noProof/>
+                <w:webHidden/>
+              </w:rPr>
+              <w:t>7</w:t>
+            </w:r>
+            <w:r>
+              <w:rPr>
+                <w:noProof/>
+                <w:webHidden/>
+              </w:rPr>
+              <w:fldChar w:fldCharType="end"/>
+            </w:r>
+          </w:hyperlink>
+        </w:p>
+        <w:p>
+          <w:pPr>
+            <w:pStyle w:val="TOC2"/>
+            <w:tabs>
+              <w:tab w:val="right" w:leader="dot" w:pos="9350"/>
+            </w:tabs>
+            <w:rPr>
+              <w:rFonts w:cstheme="minorBidi"/>
+              <w:noProof/>
+            </w:rPr>
+          </w:pPr>
+          <w:hyperlink w:anchor="_Toc104723714" w:history="1">
+            <w:r>
+              <w:rPr>
+                <w:rStyle w:val="Hyperlink"/>
+                <w:noProof/>
+              </w:rPr>
+              <w:t>Front-Ruddering</w:t>
+            </w:r>
+            <w:r>
+              <w:rPr>
+                <w:noProof/>
+                <w:webHidden/>
+              </w:rPr>
+              <w:tab/>
+            </w:r>
+            <w:r>
+              <w:rPr>
+                <w:noProof/>
+                <w:webHidden/>
+              </w:rPr>
+              <w:fldChar w:fldCharType="begin"/>
+            </w:r>
+            <w:r>
+              <w:rPr>
+                <w:noProof/>
+                <w:webHidden/>
+              </w:rPr>
+              <w:instrText xml:space="preserve"> PAGEREF _Toc104723714 \h </w:instrText>
+            </w:r>
+            <w:r>
+              <w:rPr>
+                <w:noProof/>
+                <w:webHidden/>
+              </w:rPr>
+            </w:r>
+            <w:r>
+              <w:rPr>
+                <w:noProof/>
+                <w:webHidden/>
+              </w:rPr>
+              <w:fldChar w:fldCharType="separate"/>
+            </w:r>
+            <w:r>
+              <w:rPr>
+                <w:noProof/>
+                <w:webHidden/>
+              </w:rPr>
+              <w:t>7</w:t>
+            </w:r>
+            <w:r>
+              <w:rPr>
+                <w:noProof/>
+                <w:webHidden/>
+              </w:rPr>
+              <w:fldChar w:fldCharType="end"/>
+            </w:r>
+          </w:hyperlink>
+        </w:p>
+        <w:p>
+          <w:pPr>
+            <w:pStyle w:val="TOC1"/>
+            <w:rPr>
+              <w:rFonts w:cstheme="minorBidi"/>
+              <w:b w:val="0"/>
+              <w:bCs w:val="0"/>
+            </w:rPr>
+          </w:pPr>
+          <w:hyperlink w:anchor="_Toc104723715" w:history="1">
+            <w:r>
+              <w:rPr>
+                <w:rStyle w:val="Hyperlink"/>
+              </w:rPr>
+              <w:t>Further Notes</w:t>
+            </w:r>
+            <w:r>
+              <w:rPr>
+                <w:webHidden/>
+              </w:rPr>
+              <w:tab/>
+            </w:r>
+            <w:r>
+              <w:rPr>
+                <w:webHidden/>
+              </w:rPr>
+              <w:fldChar w:fldCharType="begin"/>
+            </w:r>
+            <w:r>
+              <w:rPr>
+                <w:webHidden/>
+              </w:rPr>
+              <w:instrText xml:space="preserve"> PAGEREF _Toc104723715 \h </w:instrText>
+            </w:r>
+            <w:r>
+              <w:rPr>
+                <w:webHidden/>
+              </w:rPr>
+            </w:r>
+            <w:r>
+              <w:rPr>
+                <w:webHidden/>
+              </w:rPr>
+              <w:fldChar w:fldCharType="separate"/>
+            </w:r>
+            <w:r>
+              <w:rPr>
+                <w:webHidden/>
+              </w:rPr>
+              <w:t>8</w:t>
+            </w:r>
+            <w:r>
+              <w:rPr>
+                <w:webHidden/>
+              </w:rPr>
+              <w:fldChar w:fldCharType="end"/>
+            </w:r>
+          </w:hyperlink>
+        </w:p>
+        <w:p>
+          <w:pPr>
+            <w:pStyle w:val="TOC1"/>
+            <w:rPr>
+              <w:rFonts w:cstheme="minorBidi"/>
+              <w:b w:val="0"/>
+              <w:bCs w:val="0"/>
+            </w:rPr>
+          </w:pPr>
+          <w:hyperlink w:anchor="_Toc104723716" w:history="1">
+            <w:r>
+              <w:rPr>
+                <w:rStyle w:val="Hyperlink"/>
+              </w:rPr>
+              <w:t>Appendix</w:t>
+            </w:r>
+            <w:r>
+              <w:rPr>
+                <w:webHidden/>
+              </w:rPr>
+              <w:tab/>
+            </w:r>
+            <w:r>
+              <w:rPr>
+                <w:webHidden/>
+              </w:rPr>
+              <w:fldChar w:fldCharType="begin"/>
+            </w:r>
+            <w:r>
+              <w:rPr>
+                <w:webHidden/>
+              </w:rPr>
+              <w:instrText xml:space="preserve"> PAGEREF _Toc104723716 \h </w:instrText>
+            </w:r>
+            <w:r>
+              <w:rPr>
+                <w:webHidden/>
+              </w:rPr>
+            </w:r>
+            <w:r>
+              <w:rPr>
+                <w:webHidden/>
+              </w:rPr>
+              <w:fldChar w:fldCharType="separate"/>
+            </w:r>
+            <w:r>
+              <w:rPr>
+                <w:webHidden/>
+              </w:rPr>
+              <w:t>9</w:t>
+            </w:r>
+            <w:r>
+              <w:rPr>
+                <w:webHidden/>
+              </w:rPr>
+              <w:fldChar w:fldCharType="end"/>
+            </w:r>
+          </w:hyperlink>
+        </w:p>
+        <w:p>
+          <w:pPr>
+            <w:pStyle w:val="TOC2"/>
+            <w:tabs>
+              <w:tab w:val="right" w:leader="dot" w:pos="9350"/>
+            </w:tabs>
+            <w:rPr>
+              <w:rFonts w:cstheme="minorBidi"/>
+              <w:noProof/>
+            </w:rPr>
+          </w:pPr>
+          <w:hyperlink w:anchor="_Toc104723717" w:history="1">
+            <w:r>
+              <w:rPr>
+                <w:rStyle w:val="Hyperlink"/>
+                <w:noProof/>
+              </w:rPr>
+              <w:t>Appendix A: Texas Water Safari Checkpoints</w:t>
+            </w:r>
+            <w:r>
+              <w:rPr>
+                <w:noProof/>
+                <w:webHidden/>
+              </w:rPr>
+              <w:tab/>
+            </w:r>
+            <w:r>
+              <w:rPr>
+                <w:noProof/>
+                <w:webHidden/>
+              </w:rPr>
+              <w:fldChar w:fldCharType="begin"/>
+            </w:r>
+            <w:r>
+              <w:rPr>
+                <w:noProof/>
+                <w:webHidden/>
+              </w:rPr>
+              <w:instrText xml:space="preserve"> PAGEREF _Toc104723717 \h </w:instrText>
+            </w:r>
+            <w:r>
+              <w:rPr>
+                <w:noProof/>
+                <w:webHidden/>
+              </w:rPr>
+            </w:r>
+            <w:r>
+              <w:rPr>
+                <w:noProof/>
+                <w:webHidden/>
+              </w:rPr>
+              <w:fldChar w:fldCharType="separate"/>
+            </w:r>
+            <w:r>
+              <w:rPr>
+                <w:noProof/>
+                <w:webHidden/>
+              </w:rPr>
+              <w:t>9</w:t>
+            </w:r>
+            <w:r>
+              <w:rPr>
+                <w:noProof/>
+                <w:webHidden/>
+              </w:rPr>
+              <w:fldChar w:fldCharType="end"/>
+            </w:r>
+          </w:hyperlink>
+        </w:p>
+        <w:p>
+          <w:pPr>
+            <w:rPr>
+              <w:b/>
+              <w:bCs/>
+              <w:noProof/>
+            </w:rPr>
+          </w:pPr>
+          <w:r>
+            <w:rPr>
+              <w:b/>
+              <w:bCs/>
+              <w:noProof/>
+            </w:rPr>
+            <w:fldChar w:fldCharType="end"/>
+          </w:r>
+        </w:p>
+      </w:sdtContent>
+    </w:sdt>
+    <w:p>
+      <w:pPr>
         <w:rPr>
           <w:b/>
           <w:bCs/>
-          <w:color w:val="767171" w:themeColor="background2" w:themeShade="80"/>
+          <w:noProof/>
         </w:rPr>
       </w:pPr>
       <w:r>
+        <w:br w:type="page"/>
+      </w:r>
+    </w:p>
+    <w:p>
+      <w:pPr>
+        <w:pStyle w:val="Heading1"/>
+      </w:pPr>
+      <w:bookmarkStart w:id="0" w:name="_Toc104723702"/>
+      <w:r>
+        <w:lastRenderedPageBreak/>
+        <w:t>Author Experience</w:t>
+      </w:r>
+      <w:bookmarkEnd w:id="0"/>
+    </w:p>
+    <w:p>
+      <w:r>
+        <w:t xml:space="preserve">Howdy! My name is John Gutierrez, and I’ve </w:t>
+      </w:r>
+      <w:r>
+        <w:t>written the following in the hopes of providing some information and advice on marathon canoe racing. While I am not the most qualified or experience person to comment on this, I feel obliged to since there is a lack of information on the topic. To give myself some credibility, I offer that:</w:t>
+      </w:r>
+    </w:p>
+    <w:p>
+      <w:r>
+        <w:t xml:space="preserve">I’ve </w:t>
+      </w:r>
+      <w:r>
+        <w:t>completed the Texas Water Safari twice:</w:t>
+      </w:r>
+    </w:p>
+    <w:p>
+      <w:pPr>
+        <w:ind w:left="720"/>
+      </w:pPr>
+      <w:r>
+        <w:t>2019</w:t>
+      </w:r>
+      <w:r>
+        <w:t xml:space="preserve">: </w:t>
+      </w:r>
+      <w:r>
+        <w:t xml:space="preserve">4-man </w:t>
+      </w:r>
+      <w:r>
+        <w:t xml:space="preserve">Bugge </w:t>
+      </w:r>
+      <w:r>
+        <w:t>race canoe with a time of 58hr:12min, where one man suffered a race-ending injury at the Martindale</w:t>
+      </w:r>
+      <w:r>
+        <w:t xml:space="preserve"> crossing portage.</w:t>
+      </w:r>
+    </w:p>
+    <w:p>
+      <w:pPr>
+        <w:ind w:left="720"/>
+      </w:pPr>
+      <w:r>
+        <w:t>2</w:t>
+      </w:r>
+      <w:r>
+        <w:t>021: 5-man Bugge race canoe with a time of 53hr:12min.</w:t>
+      </w:r>
+    </w:p>
+    <w:p>
+      <w:r>
+        <w:t xml:space="preserve">I’ve completed the Texas River Marathon only once due to scheduling conflicts with </w:t>
+      </w:r>
+      <w:r>
+        <w:t>school but</w:t>
+      </w:r>
+      <w:r>
+        <w:t xml:space="preserve"> have logged </w:t>
+      </w:r>
+      <w:r>
+        <w:t>approximately 1500+ miles in unlimited race canoes.</w:t>
+      </w:r>
+    </w:p>
+    <w:p>
+      <w:r>
+        <w:t xml:space="preserve">I’m by no means an expert, and have little experience in solo or tandem canoes, but hope to </w:t>
+      </w:r>
+      <w:r>
+        <w:t xml:space="preserve">offer an engineering perspective on </w:t>
+      </w:r>
+      <w:r>
+        <w:t>marathon canoe racing since so little is currently available.</w:t>
+      </w:r>
+    </w:p>
+    <w:p>
+      <w:pPr>
+        <w:jc w:val="left"/>
         <w:rPr>
           <w:b/>
           <w:bCs/>
-          <w:color w:val="767171" w:themeColor="background2" w:themeShade="80"/>
+          <w:sz w:val="32"/>
+          <w:szCs w:val="32"/>
         </w:rPr>
-        <w:t>Author Experience</w:t>
-      </w:r>
-      <w:r>
-        <w:rPr>
-          <w:b/>
-          <w:bCs/>
-          <w:color w:val="767171" w:themeColor="background2" w:themeShade="80"/>
-        </w:rPr>
-        <w:tab/>
-        <w:t>..........................................................</w:t>
-      </w:r>
-      <w:r>
-        <w:rPr>
-          <w:b/>
-          <w:bCs/>
-          <w:color w:val="767171" w:themeColor="background2" w:themeShade="80"/>
-        </w:rPr>
-        <w:t>.....................</w:t>
-      </w:r>
-      <w:r>
-        <w:rPr>
-          <w:b/>
-          <w:bCs/>
-          <w:color w:val="767171" w:themeColor="background2" w:themeShade="80"/>
-        </w:rPr>
-        <w:tab/>
-      </w:r>
-      <w:r>
-        <w:rPr>
-          <w:b/>
-          <w:bCs/>
-          <w:color w:val="767171" w:themeColor="background2" w:themeShade="80"/>
-        </w:rPr>
-        <w:t>2</w:t>
-      </w:r>
-    </w:p>
-    <w:p>
-      <w:pPr>
-        <w:pStyle w:val="TOC"/>
-        <w:rPr>
-          <w:b/>
-          <w:bCs/>
-          <w:color w:val="767171" w:themeColor="background2" w:themeShade="80"/>
-        </w:rPr>
-      </w:pPr>
-      <w:r>
-        <w:rPr>
-          <w:b/>
-          <w:bCs/>
-          <w:color w:val="767171" w:themeColor="background2" w:themeShade="80"/>
-        </w:rPr>
+      </w:pPr>
+      <w:r>
+        <w:br w:type="page"/>
+      </w:r>
+    </w:p>
+    <w:p>
+      <w:pPr>
+        <w:pStyle w:val="Heading1"/>
+      </w:pPr>
+      <w:bookmarkStart w:id="1" w:name="_Toc104723703"/>
+      <w:r>
+        <w:lastRenderedPageBreak/>
         <w:t>Canoe Setup</w:t>
       </w:r>
-      <w:r>
-        <w:rPr>
-          <w:b/>
-          <w:bCs/>
-          <w:color w:val="767171" w:themeColor="background2" w:themeShade="80"/>
-        </w:rPr>
-        <w:tab/>
-        <w:t>............................................................................................</w:t>
-      </w:r>
-      <w:r>
-        <w:rPr>
-          <w:b/>
-          <w:bCs/>
-          <w:color w:val="767171" w:themeColor="background2" w:themeShade="80"/>
-        </w:rPr>
-        <w:tab/>
-      </w:r>
-      <w:r>
-        <w:rPr>
-          <w:b/>
-          <w:bCs/>
-          <w:color w:val="767171" w:themeColor="background2" w:themeShade="80"/>
-        </w:rPr>
-        <w:t>2</w:t>
-      </w:r>
-    </w:p>
-    <w:p>
-      <w:pPr>
-        <w:pStyle w:val="TOC"/>
-        <w:rPr>
-          <w:color w:val="767171" w:themeColor="background2" w:themeShade="80"/>
-        </w:rPr>
-      </w:pPr>
-      <w:r>
-        <w:rPr>
-          <w:color w:val="767171" w:themeColor="background2" w:themeShade="80"/>
-        </w:rPr>
-        <w:tab/>
-      </w:r>
-      <w:r>
-        <w:rPr>
-          <w:color w:val="767171" w:themeColor="background2" w:themeShade="80"/>
-        </w:rPr>
+      <w:bookmarkEnd w:id="1"/>
+    </w:p>
+    <w:p>
+      <w:r>
+        <w:t>Thorough setup of</w:t>
+      </w:r>
+      <w:r>
+        <w:t xml:space="preserve"> the canoe is critical to </w:t>
+      </w:r>
+      <w:r>
+        <w:t>help the paddle go as smoothly as possible, and any small change to help comfort can have many hours of benefit.</w:t>
+      </w:r>
+      <w:r>
+        <w:t xml:space="preserve"> </w:t>
+      </w:r>
+      <w:r>
+        <w:t>Here is</w:t>
+      </w:r>
+      <w:r>
+        <w:t xml:space="preserve"> some general guidance on setting up a canoe </w:t>
+      </w:r>
+      <w:r>
+        <w:t>for marathon racing</w:t>
+      </w:r>
+      <w:r>
+        <w:t>.</w:t>
+      </w:r>
+    </w:p>
+    <w:p>
+      <w:pPr>
+        <w:pStyle w:val="Heading2"/>
+      </w:pPr>
+      <w:bookmarkStart w:id="2" w:name="_Toc104723704"/>
+      <w:r>
         <w:t>Water</w:t>
       </w:r>
-      <w:r>
-        <w:rPr>
-          <w:color w:val="767171" w:themeColor="background2" w:themeShade="80"/>
-        </w:rPr>
-        <w:tab/>
-      </w:r>
-      <w:r>
-        <w:rPr>
-          <w:color w:val="767171" w:themeColor="background2" w:themeShade="80"/>
-        </w:rPr>
-        <w:t>............................................................................................</w:t>
-      </w:r>
-      <w:r>
-        <w:rPr>
-          <w:color w:val="767171" w:themeColor="background2" w:themeShade="80"/>
-        </w:rPr>
-        <w:tab/>
-      </w:r>
-      <w:r>
-        <w:rPr>
-          <w:color w:val="767171" w:themeColor="background2" w:themeShade="80"/>
-        </w:rPr>
-        <w:t>2</w:t>
-      </w:r>
-    </w:p>
-    <w:p>
-      <w:pPr>
-        <w:pStyle w:val="TOC"/>
-        <w:rPr>
-          <w:color w:val="767171" w:themeColor="background2" w:themeShade="80"/>
-        </w:rPr>
-      </w:pPr>
-      <w:r>
-        <w:rPr>
-          <w:color w:val="767171" w:themeColor="background2" w:themeShade="80"/>
-        </w:rPr>
-        <w:tab/>
-      </w:r>
-      <w:r>
-        <w:rPr>
-          <w:color w:val="767171" w:themeColor="background2" w:themeShade="80"/>
-        </w:rPr>
-        <w:t>Seat</w:t>
-      </w:r>
-      <w:r>
-        <w:rPr>
-          <w:color w:val="767171" w:themeColor="background2" w:themeShade="80"/>
-        </w:rPr>
-        <w:tab/>
-        <w:t>...........................................................................................</w:t>
-      </w:r>
-      <w:r>
-        <w:rPr>
-          <w:color w:val="767171" w:themeColor="background2" w:themeShade="80"/>
-        </w:rPr>
-        <w:t>.</w:t>
-      </w:r>
-      <w:r>
-        <w:rPr>
-          <w:color w:val="767171" w:themeColor="background2" w:themeShade="80"/>
-        </w:rPr>
-        <w:tab/>
-      </w:r>
-      <w:r>
-        <w:rPr>
-          <w:color w:val="767171" w:themeColor="background2" w:themeShade="80"/>
-        </w:rPr>
-        <w:t>2</w:t>
-      </w:r>
-    </w:p>
-    <w:p>
-      <w:pPr>
-        <w:pStyle w:val="TOC"/>
-        <w:rPr>
-          <w:color w:val="767171" w:themeColor="background2" w:themeShade="80"/>
-        </w:rPr>
-      </w:pPr>
-      <w:r>
-        <w:rPr>
-          <w:color w:val="767171" w:themeColor="background2" w:themeShade="80"/>
-        </w:rPr>
-        <w:tab/>
-      </w:r>
-      <w:r>
-        <w:rPr>
-          <w:color w:val="767171" w:themeColor="background2" w:themeShade="80"/>
-        </w:rPr>
-        <w:t>Snacks &amp; Food</w:t>
-      </w:r>
-      <w:r>
-        <w:rPr>
-          <w:color w:val="767171" w:themeColor="background2" w:themeShade="80"/>
-        </w:rPr>
-        <w:tab/>
-      </w:r>
-      <w:r>
-        <w:rPr>
-          <w:color w:val="767171" w:themeColor="background2" w:themeShade="80"/>
-        </w:rPr>
-        <w:t>...............................................................................</w:t>
-      </w:r>
-      <w:r>
-        <w:rPr>
-          <w:color w:val="767171" w:themeColor="background2" w:themeShade="80"/>
-        </w:rPr>
-        <w:tab/>
-      </w:r>
-      <w:r>
-        <w:rPr>
-          <w:color w:val="767171" w:themeColor="background2" w:themeShade="80"/>
-        </w:rPr>
-        <w:t>3</w:t>
-      </w:r>
-    </w:p>
-    <w:p>
-      <w:pPr>
-        <w:pStyle w:val="TOC"/>
-        <w:rPr>
-          <w:color w:val="767171" w:themeColor="background2" w:themeShade="80"/>
-        </w:rPr>
-      </w:pPr>
-      <w:r>
-        <w:rPr>
-          <w:color w:val="767171" w:themeColor="background2" w:themeShade="80"/>
-        </w:rPr>
-        <w:tab/>
-      </w:r>
-      <w:r>
-        <w:rPr>
-          <w:color w:val="767171" w:themeColor="background2" w:themeShade="80"/>
-        </w:rPr>
-        <w:t>Extra Paddle</w:t>
-      </w:r>
-      <w:r>
-        <w:rPr>
-          <w:color w:val="767171" w:themeColor="background2" w:themeShade="80"/>
-        </w:rPr>
-        <w:tab/>
-        <w:t>..............................................................................</w:t>
-      </w:r>
-      <w:r>
-        <w:rPr>
-          <w:color w:val="767171" w:themeColor="background2" w:themeShade="80"/>
-        </w:rPr>
-        <w:t>.</w:t>
-      </w:r>
-      <w:r>
-        <w:rPr>
-          <w:color w:val="767171" w:themeColor="background2" w:themeShade="80"/>
-        </w:rPr>
-        <w:tab/>
-      </w:r>
-      <w:r>
-        <w:rPr>
-          <w:color w:val="767171" w:themeColor="background2" w:themeShade="80"/>
-        </w:rPr>
-        <w:t>3</w:t>
-      </w:r>
-    </w:p>
-    <w:p>
-      <w:pPr>
-        <w:pStyle w:val="TOC"/>
-        <w:rPr>
-          <w:b/>
-          <w:bCs/>
-          <w:color w:val="767171" w:themeColor="background2" w:themeShade="80"/>
-        </w:rPr>
-      </w:pPr>
-      <w:r>
-        <w:rPr>
-          <w:b/>
-          <w:bCs/>
-          <w:color w:val="767171" w:themeColor="background2" w:themeShade="80"/>
-        </w:rPr>
-        <w:t>Basic Canoe Technique</w:t>
-      </w:r>
-      <w:r>
-        <w:rPr>
-          <w:b/>
-          <w:bCs/>
-          <w:color w:val="767171" w:themeColor="background2" w:themeShade="80"/>
-        </w:rPr>
-        <w:tab/>
-        <w:t>.................................................................</w:t>
-      </w:r>
-      <w:r>
-        <w:rPr>
-          <w:b/>
-          <w:bCs/>
-          <w:color w:val="767171" w:themeColor="background2" w:themeShade="80"/>
-        </w:rPr>
-        <w:t>.</w:t>
-      </w:r>
-      <w:r>
-        <w:rPr>
-          <w:b/>
-          <w:bCs/>
-          <w:color w:val="767171" w:themeColor="background2" w:themeShade="80"/>
-        </w:rPr>
-        <w:tab/>
-      </w:r>
-      <w:r>
-        <w:rPr>
-          <w:b/>
-          <w:bCs/>
-          <w:color w:val="767171" w:themeColor="background2" w:themeShade="80"/>
-        </w:rPr>
-        <w:t>3</w:t>
-      </w:r>
-    </w:p>
-    <w:p>
-      <w:pPr>
-        <w:pStyle w:val="TOC"/>
-        <w:rPr>
-          <w:color w:val="767171" w:themeColor="background2" w:themeShade="80"/>
-        </w:rPr>
-      </w:pPr>
-      <w:r>
-        <w:rPr>
-          <w:color w:val="767171" w:themeColor="background2" w:themeShade="80"/>
-        </w:rPr>
-        <w:tab/>
-        <w:t>Paddle Stroke</w:t>
-      </w:r>
-      <w:r>
-        <w:rPr>
-          <w:color w:val="767171" w:themeColor="background2" w:themeShade="80"/>
-        </w:rPr>
-        <w:tab/>
-        <w:t>..............................................................................</w:t>
-      </w:r>
-      <w:r>
-        <w:rPr>
-          <w:color w:val="767171" w:themeColor="background2" w:themeShade="80"/>
-        </w:rPr>
-        <w:t>.</w:t>
-      </w:r>
-      <w:r>
-        <w:rPr>
-          <w:color w:val="767171" w:themeColor="background2" w:themeShade="80"/>
-        </w:rPr>
-        <w:tab/>
-      </w:r>
-      <w:r>
-        <w:rPr>
-          <w:color w:val="767171" w:themeColor="background2" w:themeShade="80"/>
-        </w:rPr>
-        <w:t>3</w:t>
-      </w:r>
-    </w:p>
-    <w:p>
-      <w:pPr>
-        <w:pStyle w:val="TOC"/>
-        <w:ind w:firstLine="720"/>
-        <w:rPr>
-          <w:color w:val="767171" w:themeColor="background2" w:themeShade="80"/>
-        </w:rPr>
-      </w:pPr>
-      <w:r>
-        <w:rPr>
-          <w:color w:val="767171" w:themeColor="background2" w:themeShade="80"/>
-        </w:rPr>
-        <w:t>Sync</w:t>
-      </w:r>
-      <w:r>
-        <w:rPr>
-          <w:color w:val="767171" w:themeColor="background2" w:themeShade="80"/>
-        </w:rPr>
-        <w:tab/>
-        <w:t>...........................................................................................</w:t>
-      </w:r>
-      <w:r>
-        <w:rPr>
-          <w:color w:val="767171" w:themeColor="background2" w:themeShade="80"/>
-        </w:rPr>
-        <w:t>.</w:t>
-      </w:r>
-      <w:r>
-        <w:rPr>
-          <w:color w:val="767171" w:themeColor="background2" w:themeShade="80"/>
-        </w:rPr>
-        <w:tab/>
-      </w:r>
-      <w:r>
-        <w:rPr>
-          <w:color w:val="767171" w:themeColor="background2" w:themeShade="80"/>
-        </w:rPr>
-        <w:t>4</w:t>
-      </w:r>
-    </w:p>
-    <w:p>
-      <w:pPr>
-        <w:pStyle w:val="TOC"/>
-        <w:ind w:firstLine="720"/>
-        <w:rPr>
-          <w:color w:val="767171" w:themeColor="background2" w:themeShade="80"/>
-        </w:rPr>
-      </w:pPr>
-      <w:r>
-        <w:rPr>
-          <w:color w:val="767171" w:themeColor="background2" w:themeShade="80"/>
-        </w:rPr>
-        <w:t>Driving</w:t>
-      </w:r>
-      <w:r>
-        <w:rPr>
-          <w:color w:val="767171" w:themeColor="background2" w:themeShade="80"/>
-        </w:rPr>
-        <w:tab/>
-      </w:r>
-      <w:r>
-        <w:rPr>
-          <w:color w:val="767171" w:themeColor="background2" w:themeShade="80"/>
-        </w:rPr>
-        <w:t>..........................</w:t>
-      </w:r>
-      <w:r>
-        <w:rPr>
-          <w:color w:val="767171" w:themeColor="background2" w:themeShade="80"/>
-        </w:rPr>
-        <w:t>...............................................................</w:t>
-      </w:r>
-      <w:r>
-        <w:rPr>
-          <w:color w:val="767171" w:themeColor="background2" w:themeShade="80"/>
-        </w:rPr>
-        <w:t>...</w:t>
-      </w:r>
-      <w:r>
-        <w:rPr>
-          <w:color w:val="767171" w:themeColor="background2" w:themeShade="80"/>
-        </w:rPr>
-        <w:tab/>
-      </w:r>
-      <w:r>
-        <w:rPr>
-          <w:color w:val="767171" w:themeColor="background2" w:themeShade="80"/>
-        </w:rPr>
-        <w:t>4</w:t>
-      </w:r>
-    </w:p>
-    <w:p>
-      <w:pPr>
-        <w:pStyle w:val="TOC"/>
-        <w:ind w:left="1440" w:firstLine="720"/>
-        <w:rPr>
-          <w:color w:val="767171" w:themeColor="background2" w:themeShade="80"/>
-        </w:rPr>
-      </w:pPr>
-      <w:r>
-        <w:rPr>
-          <w:color w:val="767171" w:themeColor="background2" w:themeShade="80"/>
-        </w:rPr>
-        <w:t>Counter-Steering</w:t>
-      </w:r>
-      <w:r>
-        <w:rPr>
-          <w:color w:val="767171" w:themeColor="background2" w:themeShade="80"/>
-        </w:rPr>
-        <w:tab/>
-        <w:t>....................................................</w:t>
-      </w:r>
-      <w:r>
-        <w:rPr>
-          <w:color w:val="767171" w:themeColor="background2" w:themeShade="80"/>
-        </w:rPr>
-        <w:t>.</w:t>
-      </w:r>
-      <w:r>
-        <w:rPr>
-          <w:color w:val="767171" w:themeColor="background2" w:themeShade="80"/>
-        </w:rPr>
-        <w:tab/>
-      </w:r>
-      <w:r>
-        <w:rPr>
-          <w:color w:val="767171" w:themeColor="background2" w:themeShade="80"/>
-        </w:rPr>
-        <w:t>5</w:t>
-      </w:r>
-    </w:p>
-    <w:p>
-      <w:pPr>
-        <w:pStyle w:val="TOC"/>
-        <w:ind w:left="1440" w:firstLine="720"/>
-        <w:rPr>
-          <w:color w:val="767171" w:themeColor="background2" w:themeShade="80"/>
-        </w:rPr>
-      </w:pPr>
-      <w:r>
-        <w:rPr>
-          <w:color w:val="767171" w:themeColor="background2" w:themeShade="80"/>
-        </w:rPr>
-        <w:t>Pivoting</w:t>
-      </w:r>
-      <w:r>
-        <w:rPr>
-          <w:color w:val="767171" w:themeColor="background2" w:themeShade="80"/>
-        </w:rPr>
-        <w:tab/>
-        <w:t>.................................................................</w:t>
-      </w:r>
-      <w:r>
-        <w:rPr>
-          <w:color w:val="767171" w:themeColor="background2" w:themeShade="80"/>
-        </w:rPr>
-        <w:t>.</w:t>
-      </w:r>
-      <w:r>
-        <w:rPr>
-          <w:color w:val="767171" w:themeColor="background2" w:themeShade="80"/>
-        </w:rPr>
-        <w:tab/>
-      </w:r>
-      <w:r>
-        <w:rPr>
-          <w:color w:val="767171" w:themeColor="background2" w:themeShade="80"/>
-        </w:rPr>
-        <w:t>5</w:t>
-      </w:r>
-    </w:p>
-    <w:p>
-      <w:pPr>
-        <w:pStyle w:val="TOC"/>
-        <w:ind w:firstLine="720"/>
-        <w:rPr>
-          <w:color w:val="767171" w:themeColor="background2" w:themeShade="80"/>
-        </w:rPr>
-      </w:pPr>
-      <w:r>
-        <w:rPr>
-          <w:color w:val="767171" w:themeColor="background2" w:themeShade="80"/>
-        </w:rPr>
-        <w:t>Front Ruddering</w:t>
-      </w:r>
-      <w:r>
-        <w:rPr>
-          <w:color w:val="767171" w:themeColor="background2" w:themeShade="80"/>
-        </w:rPr>
-        <w:tab/>
-        <w:t>.................................................................</w:t>
-      </w:r>
-      <w:r>
-        <w:rPr>
-          <w:color w:val="767171" w:themeColor="background2" w:themeShade="80"/>
-        </w:rPr>
-        <w:t>.</w:t>
-      </w:r>
-      <w:r>
-        <w:rPr>
-          <w:color w:val="767171" w:themeColor="background2" w:themeShade="80"/>
-        </w:rPr>
-        <w:tab/>
-      </w:r>
-      <w:r>
-        <w:rPr>
-          <w:color w:val="767171" w:themeColor="background2" w:themeShade="80"/>
-        </w:rPr>
-        <w:t>6</w:t>
-      </w:r>
-    </w:p>
-    <w:p>
-      <w:pPr>
-        <w:pStyle w:val="TOC"/>
-        <w:rPr>
-          <w:b/>
-          <w:bCs/>
-          <w:color w:val="767171" w:themeColor="background2" w:themeShade="80"/>
-        </w:rPr>
-      </w:pPr>
-      <w:r>
-        <w:rPr>
-          <w:b/>
-          <w:bCs/>
-          <w:color w:val="767171" w:themeColor="background2" w:themeShade="80"/>
-        </w:rPr>
-        <w:t>Further Notes</w:t>
-      </w:r>
-      <w:r>
-        <w:rPr>
-          <w:b/>
-          <w:bCs/>
-          <w:color w:val="767171" w:themeColor="background2" w:themeShade="80"/>
-        </w:rPr>
-        <w:tab/>
-      </w:r>
-      <w:r>
-        <w:rPr>
-          <w:b/>
-          <w:bCs/>
-          <w:color w:val="767171" w:themeColor="background2" w:themeShade="80"/>
-        </w:rPr>
-        <w:t>............</w:t>
-      </w:r>
-      <w:r>
-        <w:rPr>
-          <w:b/>
-          <w:bCs/>
-          <w:color w:val="767171" w:themeColor="background2" w:themeShade="80"/>
-        </w:rPr>
-        <w:t>...............................................................................</w:t>
-      </w:r>
-      <w:r>
-        <w:rPr>
-          <w:b/>
-          <w:bCs/>
-          <w:color w:val="767171" w:themeColor="background2" w:themeShade="80"/>
-        </w:rPr>
-        <w:t>.</w:t>
-      </w:r>
-      <w:r>
-        <w:rPr>
-          <w:b/>
-          <w:bCs/>
-          <w:color w:val="767171" w:themeColor="background2" w:themeShade="80"/>
-        </w:rPr>
-        <w:tab/>
-      </w:r>
-      <w:r>
-        <w:rPr>
-          <w:b/>
-          <w:bCs/>
-          <w:color w:val="767171" w:themeColor="background2" w:themeShade="80"/>
-        </w:rPr>
-        <w:t>6</w:t>
-      </w:r>
-    </w:p>
-    <w:p>
-      <w:pPr>
-        <w:pStyle w:val="TOC"/>
-        <w:rPr>
-          <w:b/>
-          <w:bCs/>
-          <w:color w:val="767171" w:themeColor="background2" w:themeShade="80"/>
-        </w:rPr>
-      </w:pPr>
-      <w:r>
-        <w:rPr>
-          <w:b/>
-          <w:bCs/>
-          <w:color w:val="767171" w:themeColor="background2" w:themeShade="80"/>
-        </w:rPr>
-        <w:t>Appendix</w:t>
-      </w:r>
-      <w:r>
-        <w:rPr>
-          <w:b/>
-          <w:bCs/>
-          <w:color w:val="767171" w:themeColor="background2" w:themeShade="80"/>
-        </w:rPr>
-        <w:tab/>
-      </w:r>
-      <w:r>
-        <w:rPr>
-          <w:b/>
-          <w:bCs/>
-          <w:color w:val="767171" w:themeColor="background2" w:themeShade="80"/>
-        </w:rPr>
-        <w:t>...........................................................................................</w:t>
-      </w:r>
-      <w:r>
-        <w:rPr>
-          <w:b/>
-          <w:bCs/>
-          <w:color w:val="767171" w:themeColor="background2" w:themeShade="80"/>
-        </w:rPr>
-        <w:t>.</w:t>
-      </w:r>
-      <w:r>
-        <w:rPr>
-          <w:b/>
-          <w:bCs/>
-          <w:color w:val="767171" w:themeColor="background2" w:themeShade="80"/>
-        </w:rPr>
-        <w:tab/>
-      </w:r>
-      <w:r>
-        <w:rPr>
-          <w:b/>
-          <w:bCs/>
-          <w:color w:val="767171" w:themeColor="background2" w:themeShade="80"/>
-        </w:rPr>
-        <w:t>7</w:t>
-      </w:r>
-    </w:p>
-    <w:p>
-      <w:r>
-        <w:br w:type="page"/>
-      </w:r>
-    </w:p>
-    <w:p>
-      <w:pPr>
-        <w:pStyle w:val="Heading1"/>
-      </w:pPr>
-      <w:r>
-        <w:lastRenderedPageBreak/>
-        <w:t>Author Experience</w:t>
-      </w:r>
-    </w:p>
-    <w:p>
-      <w:r>
-        <w:t xml:space="preserve">Howdy! My name is John Gutierrez, and I’ve </w:t>
-      </w:r>
-      <w:r>
-        <w:t>written the following in the hopes of providing some information and advice on marathon canoe racing. While I am not the most qualified or experience person to comment on this, I feel obliged to since there is a lack of information on the topic. To give myself some credibility, I offer that:</w:t>
-      </w:r>
-    </w:p>
-    <w:p>
-      <w:r>
-        <w:t xml:space="preserve">I’ve </w:t>
-      </w:r>
-      <w:r>
-        <w:t>completed the Texas Water Safari twice:</w:t>
-      </w:r>
-    </w:p>
-    <w:p>
-      <w:pPr>
-        <w:ind w:left="720"/>
-      </w:pPr>
-      <w:r>
-        <w:t>2019</w:t>
-      </w:r>
-      <w:r>
-        <w:t xml:space="preserve">: </w:t>
-      </w:r>
-      <w:r>
-        <w:t xml:space="preserve">4-man </w:t>
-      </w:r>
-      <w:r>
-        <w:t xml:space="preserve">Bugge </w:t>
-      </w:r>
-      <w:r>
-        <w:t>race canoe with a time of 58hr:12min, where one man suffered a race-ending injury at the Martindale</w:t>
-      </w:r>
-      <w:r>
-        <w:t xml:space="preserve"> crossing portage.</w:t>
-      </w:r>
-    </w:p>
-    <w:p>
-      <w:pPr>
-        <w:ind w:left="720"/>
-      </w:pPr>
-      <w:r>
-        <w:t>2</w:t>
-      </w:r>
-      <w:r>
-        <w:t>021: 5-man Bugge race canoe with a time of 53hr:12min.</w:t>
-      </w:r>
-    </w:p>
-    <w:p>
-      <w:r>
-        <w:t xml:space="preserve">I’ve completed the Texas River Marathon only once due to scheduling conflicts with </w:t>
-      </w:r>
-      <w:r>
-        <w:t>school but</w:t>
-      </w:r>
-      <w:r>
-        <w:t xml:space="preserve"> have logged </w:t>
-      </w:r>
-      <w:r>
-        <w:t>approximately 1500+ miles in unlimited race canoes.</w:t>
-      </w:r>
-    </w:p>
-    <w:p>
-      <w:r>
-        <w:t xml:space="preserve">I’m by no means an expert, and have little experience in solo or tandem canoes, but hope to </w:t>
-      </w:r>
-      <w:r>
-        <w:t xml:space="preserve">offer an engineering perspective on </w:t>
-      </w:r>
-      <w:r>
-        <w:t>marathon canoe racing since so little is currently available.</w:t>
-      </w:r>
-    </w:p>
-    <w:p/>
-    <w:p>
-      <w:pPr>
-        <w:pStyle w:val="Heading1"/>
-      </w:pPr>
-      <w:r>
-        <w:t>Canoe Setup</w:t>
-      </w:r>
-    </w:p>
-    <w:p>
-      <w:r>
-        <w:t>Thorough setup of</w:t>
-      </w:r>
-      <w:r>
-        <w:t xml:space="preserve"> the canoe is critical to </w:t>
-      </w:r>
-      <w:r>
-        <w:t>help the paddle go as smoothly as possible, and any small change to help comfort can have many hours of benefit.</w:t>
-      </w:r>
-      <w:r>
-        <w:t xml:space="preserve"> </w:t>
-      </w:r>
-      <w:r>
-        <w:t>Here is</w:t>
-      </w:r>
-      <w:r>
-        <w:t xml:space="preserve"> some general guidance on setting up a canoe </w:t>
-      </w:r>
-      <w:r>
-        <w:t>for marathon racing</w:t>
-      </w:r>
-      <w:r>
-        <w:t>.</w:t>
-      </w:r>
-    </w:p>
-    <w:p>
-      <w:pPr>
-        <w:pStyle w:val="Heading2"/>
-      </w:pPr>
-      <w:r>
-        <w:t>Water</w:t>
-      </w:r>
+      <w:bookmarkEnd w:id="2"/>
     </w:p>
     <w:p>
       <w:r>
@@ -929,10 +1379,10 @@
           <w:noProof/>
         </w:rPr>
         <w:drawing>
-          <wp:inline distT="0" distB="0" distL="0" distR="0" wp14:anchorId="0E22A350" wp14:editId="61DFF925">
-            <wp:extent cx="4389120" cy="1519311"/>
-            <wp:effectExtent l="0" t="0" r="0" b="5080"/>
-            <wp:docPr id="4" name="Picture 4" descr="Bar chart&#10;&#10;Description automatically generated with medium confidence"/>
+          <wp:inline distT="0" distB="0" distL="0" distR="0" wp14:anchorId="35ADF1D1" wp14:editId="7E4BD1BB">
+            <wp:extent cx="6108747" cy="2278380"/>
+            <wp:effectExtent l="0" t="0" r="6350" b="7620"/>
+            <wp:docPr id="3" name="Picture 3" descr="A picture containing graphical user interface&#10;&#10;Description automatically generated"/>
             <wp:cNvGraphicFramePr>
               <a:graphicFrameLocks xmlns:a="http://schemas.openxmlformats.org/drawingml/2006/main" noChangeAspect="1"/>
             </wp:cNvGraphicFramePr>
@@ -940,36 +1390,29 @@
               <a:graphicData uri="http://schemas.openxmlformats.org/drawingml/2006/picture">
                 <pic:pic xmlns:pic="http://schemas.openxmlformats.org/drawingml/2006/picture">
                   <pic:nvPicPr>
-                    <pic:cNvPr id="4" name="Picture 4" descr="Bar chart&#10;&#10;Description automatically generated with medium confidence"/>
-                    <pic:cNvPicPr>
-                      <a:picLocks noChangeAspect="1" noChangeArrowheads="1"/>
-                    </pic:cNvPicPr>
+                    <pic:cNvPr id="3" name="Picture 3" descr="A picture containing graphical user interface&#10;&#10;Description automatically generated"/>
+                    <pic:cNvPicPr/>
                   </pic:nvPicPr>
                   <pic:blipFill>
-                    <a:blip r:embed="rId7">
+                    <a:blip r:embed="rId8">
                       <a:extLst>
                         <a:ext uri="{28A0092B-C50C-407E-A947-70E740481C1C}">
                           <a14:useLocalDpi xmlns:a14="http://schemas.microsoft.com/office/drawing/2010/main" val="0"/>
                         </a:ext>
                       </a:extLst>
                     </a:blip>
-                    <a:srcRect/>
                     <a:stretch>
                       <a:fillRect/>
                     </a:stretch>
                   </pic:blipFill>
-                  <pic:spPr bwMode="auto">
+                  <pic:spPr>
                     <a:xfrm>
                       <a:off x="0" y="0"/>
-                      <a:ext cx="4395786" cy="1521619"/>
+                      <a:ext cx="6132683" cy="2287307"/>
                     </a:xfrm>
                     <a:prstGeom prst="rect">
                       <a:avLst/>
                     </a:prstGeom>
-                    <a:noFill/>
-                    <a:ln>
-                      <a:noFill/>
-                    </a:ln>
                   </pic:spPr>
                 </pic:pic>
               </a:graphicData>
@@ -989,7 +1432,74 @@
         <w:t>1</w:t>
       </w:r>
       <w:r>
-        <w:t>. Water Jug Setup</w:t>
+        <w:t xml:space="preserve">. </w:t>
+      </w:r>
+      <w:r>
+        <w:t>Seating and Water</w:t>
+      </w:r>
+      <w:r>
+        <w:t xml:space="preserve"> Jug Setup</w:t>
+      </w:r>
+    </w:p>
+    <w:p>
+      <w:pPr>
+        <w:pStyle w:val="Heading2"/>
+      </w:pPr>
+      <w:bookmarkStart w:id="3" w:name="_Toc104723705"/>
+      <w:r>
+        <w:t>Seat</w:t>
+      </w:r>
+      <w:bookmarkEnd w:id="3"/>
+    </w:p>
+    <w:p>
+      <w:r>
+        <w:t xml:space="preserve">Paddlers are sitting for nearly </w:t>
+      </w:r>
+      <w:proofErr w:type="gramStart"/>
+      <w:r>
+        <w:t>all of</w:t>
+      </w:r>
+      <w:proofErr w:type="gramEnd"/>
+      <w:r>
+        <w:t xml:space="preserve"> a race, and so seat setup is critical to comfort and paddle stroke. In racing canoes, seats are typically made of carbon fiber and mounted on parallel bars to allow for different paddlers to adjust for height.</w:t>
+      </w:r>
+    </w:p>
+    <w:p>
+      <w:r>
+        <w:t xml:space="preserve">It is common to glue compact foam over the seat for better comfort, and sometimes foam blocks are added as footrests, especially below the pedals on unlimited-class canoes with rudders. A seating setup is shown in Fig. </w:t>
+      </w:r>
+      <w:r>
+        <w:t>1</w:t>
+      </w:r>
+      <w:r>
+        <w:t>.</w:t>
+      </w:r>
+    </w:p>
+    <w:p>
+      <w:pPr>
+        <w:pStyle w:val="Heading2"/>
+      </w:pPr>
+      <w:bookmarkStart w:id="4" w:name="_Toc104723706"/>
+      <w:r>
+        <w:t>Snacks &amp; Food</w:t>
+      </w:r>
+      <w:bookmarkEnd w:id="4"/>
+    </w:p>
+    <w:p>
+      <w:r>
+        <w:t>Paddling</w:t>
+      </w:r>
+      <w:r>
+        <w:t xml:space="preserve"> can </w:t>
+      </w:r>
+      <w:r>
+        <w:t xml:space="preserve">burn large amounts of calories, especially over a marathon canoe race, so packing high-calorie snacks and sports gels is important to maintain energy. A </w:t>
+      </w:r>
+      <w:r>
+        <w:t>zipped, or Velcro, mesh bag can be secured below the seat to store snacks and trash for easy access and a significant amount of storage</w:t>
+      </w:r>
+      <w:r>
+        <w:t>, depicted in Fig. 1.</w:t>
       </w:r>
       <w:r>
         <w:br w:type="page"/>
@@ -999,104 +1509,67 @@
       <w:pPr>
         <w:pStyle w:val="Heading2"/>
       </w:pPr>
+      <w:bookmarkStart w:id="5" w:name="_Toc104723707"/>
       <w:r>
         <w:lastRenderedPageBreak/>
-        <w:t>Seat</w:t>
-      </w:r>
-    </w:p>
-    <w:p>
-      <w:r>
-        <w:t>Paddlers are sitting for nearly all of a race, and so seat setup is critical to comfort and paddle stroke. In racing canoes, seats are typically made of carbon fiber and mounted on parallel bars to allow for different paddlers to adjust for height.</w:t>
-      </w:r>
-    </w:p>
-    <w:p>
-      <w:r>
-        <w:t xml:space="preserve">It is common to glue compact foam over the seat for better comfort, and sometimes foam blocks are added as footrests, especially below the pedals on unlimited-class canoes with rudders. A seating setup is shown in Fig. </w:t>
-      </w:r>
-      <w:r>
-        <w:t>1</w:t>
-      </w:r>
-      <w:r>
-        <w:t>.</w:t>
+        <w:t>Extra Paddle</w:t>
+      </w:r>
+      <w:bookmarkEnd w:id="5"/>
+    </w:p>
+    <w:p>
+      <w:r>
+        <w:t xml:space="preserve">Although rare, breaking or </w:t>
+      </w:r>
+      <w:r>
+        <w:t>losing</w:t>
+      </w:r>
+      <w:r>
+        <w:t xml:space="preserve"> a paddle can happen, so being prepared with an extra can ensure a paddler isn’t left up a creek without a paddle.</w:t>
+      </w:r>
+      <w:r>
+        <w:t xml:space="preserve"> </w:t>
+      </w:r>
+      <w:r>
+        <w:t>Velcro straps</w:t>
+      </w:r>
+      <w:r>
+        <w:t xml:space="preserve"> or elastic bands</w:t>
+      </w:r>
+      <w:r>
+        <w:t xml:space="preserve"> along the inside length of the canoe</w:t>
+      </w:r>
+      <w:r>
+        <w:t xml:space="preserve"> can be used to secure a paddle for potential use.</w:t>
+      </w:r>
+    </w:p>
+    <w:p/>
+    <w:p>
+      <w:pPr>
+        <w:pStyle w:val="Heading1"/>
+      </w:pPr>
+      <w:bookmarkStart w:id="6" w:name="_Toc104723708"/>
+      <w:r>
+        <w:t>Basic Canoe Technique</w:t>
+      </w:r>
+      <w:bookmarkEnd w:id="6"/>
+    </w:p>
+    <w:p>
+      <w:r>
+        <w:t xml:space="preserve">There is little literature on canoe </w:t>
+      </w:r>
+      <w:r>
+        <w:t>maneuvers and paddling technique, but the best way to master these is practice and discussion with experienced paddlers. Canoe rental services commonly host lessons as well. There are some useful videos and guides online, but these focus mostly on tandem canoeing.</w:t>
       </w:r>
     </w:p>
     <w:p>
       <w:pPr>
         <w:pStyle w:val="Heading2"/>
       </w:pPr>
-      <w:r>
-        <w:t>Snacks &amp; Food</w:t>
-      </w:r>
-    </w:p>
-    <w:p>
-      <w:r>
-        <w:t>Paddling</w:t>
-      </w:r>
-      <w:r>
-        <w:t xml:space="preserve"> can </w:t>
-      </w:r>
-      <w:r>
-        <w:t xml:space="preserve">burn large amounts of calories, especially over a marathon canoe race, so packing high-calorie snacks and sports gels is important to maintain energy. A </w:t>
-      </w:r>
-      <w:r>
-        <w:t>zipped, or Velcro, mesh bag can be secured below the seat to store snacks and trash for easy access and a significant amount of storage.</w:t>
-      </w:r>
-    </w:p>
-    <w:p>
-      <w:pPr>
-        <w:pStyle w:val="Heading2"/>
-      </w:pPr>
-      <w:r>
-        <w:t>Extra Paddle</w:t>
-      </w:r>
-    </w:p>
-    <w:p>
-      <w:r>
-        <w:t>Although rare, breaking or loosing a paddle can happen, so being prepared with an extra can ensure a paddler isn’t left up a creek without a paddle.</w:t>
-      </w:r>
-      <w:r>
-        <w:t xml:space="preserve"> </w:t>
-      </w:r>
-      <w:r>
-        <w:t>Velcro straps</w:t>
-      </w:r>
-      <w:r>
-        <w:t xml:space="preserve"> </w:t>
-      </w:r>
-      <w:r>
-        <w:t>or elastic bands</w:t>
-      </w:r>
-      <w:r>
-        <w:t xml:space="preserve"> along the inside length of the canoe</w:t>
-      </w:r>
-      <w:r>
-        <w:t xml:space="preserve"> can be used to secure a paddle for potential use.</w:t>
-      </w:r>
-    </w:p>
-    <w:p/>
-    <w:p>
-      <w:pPr>
-        <w:pStyle w:val="Heading1"/>
-      </w:pPr>
-      <w:r>
-        <w:t>Basic Canoe Technique</w:t>
-      </w:r>
-    </w:p>
-    <w:p>
-      <w:r>
-        <w:t xml:space="preserve">There is little literature on canoe </w:t>
-      </w:r>
-      <w:r>
-        <w:t>maneuvers and paddling technique, but the best way to master these is practice and discussion with experienced paddlers. Canoe rental services commonly host lessons as well. There are some useful videos and guides online, but these focus mostly on tandem canoeing.</w:t>
-      </w:r>
-    </w:p>
-    <w:p>
-      <w:pPr>
-        <w:pStyle w:val="Heading2"/>
-      </w:pPr>
+      <w:bookmarkStart w:id="7" w:name="_Toc104723709"/>
       <w:r>
         <w:t>Paddle Stroke</w:t>
       </w:r>
+      <w:bookmarkEnd w:id="7"/>
     </w:p>
     <w:p>
       <w:r>
@@ -1173,38 +1646,45 @@
       <w:pPr>
         <w:pStyle w:val="Heading2"/>
       </w:pPr>
+      <w:bookmarkStart w:id="8" w:name="_Toc104723710"/>
+      <w:r>
+        <w:t>Sync</w:t>
+      </w:r>
+      <w:bookmarkEnd w:id="8"/>
+    </w:p>
+    <w:p>
+      <w:r>
+        <w:t xml:space="preserve">In any multi-person canoe, it is very important to consider the timing of entry for the catch phase of the canoe stroke for all paddlers. Consider that the water is a thick </w:t>
+      </w:r>
+      <w:r>
+        <w:t>J</w:t>
+      </w:r>
+      <w:r>
+        <w:t>ell</w:t>
+      </w:r>
+      <w:r>
+        <w:t>-O</w:t>
+      </w:r>
+      <w:r>
+        <w:t xml:space="preserve"> substance, and the canoe slides across the top. If paddlers insert their paddles at different times, then the power phases of the strokes do not align, and the paddles work against each other slightly. Therefore, </w:t>
+      </w:r>
+      <w:r>
+        <w:t>all paddles should be inserted into the water at the same time. This is commonly achieved by syncing catch phases off the bow paddle. After several strokes, the bowman typically shouts “hut”, and all paddlers switch sides to wear muscles evenly.</w:t>
+      </w:r>
+      <w:r>
+        <w:br w:type="page"/>
+      </w:r>
+    </w:p>
+    <w:p>
+      <w:pPr>
+        <w:pStyle w:val="Heading2"/>
+      </w:pPr>
+      <w:bookmarkStart w:id="9" w:name="_Toc104723711"/>
       <w:r>
         <w:lastRenderedPageBreak/>
-        <w:t>Sync</w:t>
-      </w:r>
-    </w:p>
-    <w:p>
-      <w:r>
-        <w:t xml:space="preserve">In any multi-person canoe, it is very important to consider the timing of entry for the catch phase of the canoe stroke for all paddlers. Consider that the water is a thick </w:t>
-      </w:r>
-      <w:r>
-        <w:t>J</w:t>
-      </w:r>
-      <w:r>
-        <w:t>ell</w:t>
-      </w:r>
-      <w:r>
-        <w:t>-O</w:t>
-      </w:r>
-      <w:r>
-        <w:t xml:space="preserve"> substance, and the canoe slides across the top. If paddlers insert their paddles at different times, then the power phases of the strokes do not align, and the paddles work against each other slightly. Therefore, </w:t>
-      </w:r>
-      <w:r>
-        <w:t>all paddles should be inserted into the water at the same time. This is commonly achieved by syncing catch phases off the bow paddle. After several strokes, the bowman typically shouts “hut”, and all paddlers switch sides to wear muscles evenly.</w:t>
-      </w:r>
-    </w:p>
-    <w:p>
-      <w:pPr>
-        <w:pStyle w:val="Heading2"/>
-      </w:pPr>
-      <w:r>
         <w:t>Driving</w:t>
       </w:r>
+      <w:bookmarkEnd w:id="9"/>
     </w:p>
     <w:p>
       <w:r>
@@ -1264,10 +1744,12 @@
       <w:pPr>
         <w:pStyle w:val="Heading3"/>
       </w:pPr>
+      <w:bookmarkStart w:id="10" w:name="_Toc104723712"/>
       <w:r>
         <w:lastRenderedPageBreak/>
         <w:t>Counter-Steering</w:t>
       </w:r>
+      <w:bookmarkEnd w:id="10"/>
     </w:p>
     <w:p>
       <w:r>
@@ -1320,7 +1802,7 @@
                     </pic:cNvPicPr>
                   </pic:nvPicPr>
                   <pic:blipFill>
-                    <a:blip r:embed="rId8" cstate="print">
+                    <a:blip r:embed="rId9" cstate="print">
                       <a:extLst>
                         <a:ext uri="{28A0092B-C50C-407E-A947-70E740481C1C}">
                           <a14:useLocalDpi xmlns:a14="http://schemas.microsoft.com/office/drawing/2010/main" val="0"/>
@@ -1399,10 +1881,12 @@
       <w:pPr>
         <w:pStyle w:val="Heading3"/>
       </w:pPr>
+      <w:bookmarkStart w:id="11" w:name="_Toc104723713"/>
       <w:r>
         <w:lastRenderedPageBreak/>
         <w:t>Pivoting</w:t>
       </w:r>
+      <w:bookmarkEnd w:id="11"/>
     </w:p>
     <w:p>
       <w:r>
@@ -1430,9 +1914,11 @@
       <w:pPr>
         <w:pStyle w:val="Heading2"/>
       </w:pPr>
+      <w:bookmarkStart w:id="12" w:name="_Toc104723714"/>
       <w:r>
         <w:t>Front-Ruddering</w:t>
       </w:r>
+      <w:bookmarkEnd w:id="12"/>
     </w:p>
     <w:p>
       <w:r>
@@ -1441,14 +1927,20 @@
       <w:r>
         <w:t>away from danger. While not especially applicable on longer, wider stretches of river where the driver has good visibility, this is an important idea for the bowman to keep in mind on curvier or obstacle-prone sections of river.</w:t>
       </w:r>
-    </w:p>
-    <w:p>
-      <w:pPr>
-        <w:pStyle w:val="Heading2"/>
-      </w:pPr>
-      <w:r>
+      <w:r>
+        <w:br w:type="page"/>
+      </w:r>
+    </w:p>
+    <w:p>
+      <w:pPr>
+        <w:pStyle w:val="Heading1"/>
+      </w:pPr>
+      <w:bookmarkStart w:id="13" w:name="_Toc104723715"/>
+      <w:r>
+        <w:lastRenderedPageBreak/>
         <w:t>Further Notes</w:t>
       </w:r>
+      <w:bookmarkEnd w:id="13"/>
     </w:p>
     <w:p>
       <w:r>
@@ -1500,29 +1992,36 @@
     </w:p>
     <w:p>
       <w:pPr>
-        <w:pStyle w:val="Heading2"/>
-      </w:pPr>
+        <w:pStyle w:val="Heading1"/>
+      </w:pPr>
+      <w:bookmarkStart w:id="14" w:name="_Toc104723716"/>
       <w:r>
         <w:lastRenderedPageBreak/>
         <w:t>Appendix</w:t>
       </w:r>
-    </w:p>
-    <w:p>
-      <w:pPr>
-        <w:pStyle w:val="Heading4"/>
-      </w:pPr>
+      <w:bookmarkEnd w:id="14"/>
+    </w:p>
+    <w:p>
+      <w:pPr>
+        <w:pStyle w:val="Heading2"/>
+      </w:pPr>
+      <w:bookmarkStart w:id="15" w:name="_Toc104723717"/>
       <w:r>
         <w:t>Appendix A: Texas Water Safari Checkpoints</w:t>
       </w:r>
+      <w:bookmarkEnd w:id="15"/>
     </w:p>
     <w:p>
       <w:pPr>
         <w:jc w:val="center"/>
       </w:pPr>
       <w:r>
+        <w:rPr>
+          <w:noProof/>
+        </w:rPr>
         <w:drawing>
-          <wp:inline distT="0" distB="0" distL="0" distR="0" wp14:anchorId="5D8D3D04" wp14:editId="38428F71">
-            <wp:extent cx="5943991" cy="7620000"/>
+          <wp:inline distT="0" distB="0" distL="0" distR="0" wp14:anchorId="5D8D3D04" wp14:editId="0786888F">
+            <wp:extent cx="5889009" cy="7549515"/>
             <wp:effectExtent l="0" t="0" r="0" b="0"/>
             <wp:docPr id="2" name="Picture 2" descr="Table&#10;&#10;Description automatically generated"/>
             <wp:cNvGraphicFramePr>
@@ -1536,7 +2035,7 @@
                     <pic:cNvPicPr/>
                   </pic:nvPicPr>
                   <pic:blipFill>
-                    <a:blip r:embed="rId9"/>
+                    <a:blip r:embed="rId10"/>
                     <a:stretch>
                       <a:fillRect/>
                     </a:stretch>
@@ -1544,7 +2043,7 @@
                   <pic:spPr>
                     <a:xfrm>
                       <a:off x="0" y="0"/>
-                      <a:ext cx="5952767" cy="7631250"/>
+                      <a:ext cx="5913839" cy="7581346"/>
                     </a:xfrm>
                     <a:prstGeom prst="rect">
                       <a:avLst/>
@@ -1558,7 +2057,7 @@
       </w:r>
     </w:p>
     <w:sectPr>
-      <w:footerReference w:type="default" r:id="rId10"/>
+      <w:footerReference w:type="default" r:id="rId11"/>
       <w:type w:val="continuous"/>
       <w:pgSz w:w="12240" w:h="15840"/>
       <w:pgMar w:top="1440" w:right="1440" w:bottom="1440" w:left="1440" w:header="720" w:footer="720" w:gutter="0"/>
@@ -2452,6 +2951,95 @@
       <w:bCs/>
     </w:rPr>
   </w:style>
+  <w:style w:type="paragraph" w:styleId="TOCHeading">
+    <w:name w:val="TOC Heading"/>
+    <w:basedOn w:val="Heading1"/>
+    <w:next w:val="Normal"/>
+    <w:uiPriority w:val="39"/>
+    <w:unhideWhenUsed/>
+    <w:qFormat/>
+    <w:rsid w:val="00BC28CB"/>
+    <w:pPr>
+      <w:keepNext/>
+      <w:keepLines/>
+      <w:spacing w:before="240" w:after="0"/>
+      <w:jc w:val="left"/>
+      <w:outlineLvl w:val="9"/>
+    </w:pPr>
+    <w:rPr>
+      <w:rFonts w:asciiTheme="majorHAnsi" w:eastAsiaTheme="majorEastAsia" w:hAnsiTheme="majorHAnsi" w:cstheme="majorBidi"/>
+      <w:b w:val="0"/>
+      <w:bCs w:val="0"/>
+      <w:color w:val="2F5496" w:themeColor="accent1" w:themeShade="BF"/>
+    </w:rPr>
+  </w:style>
+  <w:style w:type="paragraph" w:styleId="TOC2">
+    <w:name w:val="toc 2"/>
+    <w:basedOn w:val="Normal"/>
+    <w:next w:val="Normal"/>
+    <w:autoRedefine/>
+    <w:uiPriority w:val="39"/>
+    <w:unhideWhenUsed/>
+    <w:rsid w:val="00BC28CB"/>
+    <w:pPr>
+      <w:spacing w:after="100"/>
+      <w:ind w:left="220"/>
+      <w:jc w:val="left"/>
+    </w:pPr>
+    <w:rPr>
+      <w:rFonts w:asciiTheme="minorHAnsi" w:eastAsiaTheme="minorEastAsia" w:hAnsiTheme="minorHAnsi"/>
+    </w:rPr>
+  </w:style>
+  <w:style w:type="paragraph" w:styleId="TOC1">
+    <w:name w:val="toc 1"/>
+    <w:basedOn w:val="Normal"/>
+    <w:next w:val="Normal"/>
+    <w:autoRedefine/>
+    <w:uiPriority w:val="39"/>
+    <w:unhideWhenUsed/>
+    <w:rsid w:val="00A56F17"/>
+    <w:pPr>
+      <w:tabs>
+        <w:tab w:val="right" w:leader="dot" w:pos="9350"/>
+      </w:tabs>
+      <w:spacing w:after="100"/>
+      <w:jc w:val="left"/>
+    </w:pPr>
+    <w:rPr>
+      <w:rFonts w:asciiTheme="minorHAnsi" w:eastAsiaTheme="minorEastAsia" w:hAnsiTheme="minorHAnsi"/>
+      <w:b/>
+      <w:bCs/>
+      <w:noProof/>
+    </w:rPr>
+  </w:style>
+  <w:style w:type="paragraph" w:styleId="TOC3">
+    <w:name w:val="toc 3"/>
+    <w:basedOn w:val="Normal"/>
+    <w:next w:val="Normal"/>
+    <w:autoRedefine/>
+    <w:uiPriority w:val="39"/>
+    <w:unhideWhenUsed/>
+    <w:rsid w:val="00BC28CB"/>
+    <w:pPr>
+      <w:spacing w:after="100"/>
+      <w:ind w:left="440"/>
+      <w:jc w:val="left"/>
+    </w:pPr>
+    <w:rPr>
+      <w:rFonts w:asciiTheme="minorHAnsi" w:eastAsiaTheme="minorEastAsia" w:hAnsiTheme="minorHAnsi"/>
+    </w:rPr>
+  </w:style>
+  <w:style w:type="character" w:styleId="Hyperlink">
+    <w:name w:val="Hyperlink"/>
+    <w:basedOn w:val="DefaultParagraphFont"/>
+    <w:uiPriority w:val="99"/>
+    <w:unhideWhenUsed/>
+    <w:rsid w:val="00BC28CB"/>
+    <w:rPr>
+      <w:color w:val="0563C1" w:themeColor="hyperlink"/>
+      <w:u w:val="single"/>
+    </w:rPr>
+  </w:style>
 </w:styles>
 </file>
 
@@ -2748,4 +3336,16 @@
     </a:ext>
   </a:extLst>
 </a:theme>
+</file>
+
+<file path=customXml/item1.xml><?xml version="1.0" encoding="utf-8"?>
+<b:Sources xmlns:b="http://schemas.openxmlformats.org/officeDocument/2006/bibliography" xmlns="http://schemas.openxmlformats.org/officeDocument/2006/bibliography" SelectedStyle="\APASixthEditionOfficeOnline.xsl" StyleName="APA" Version="6"/>
+</file>
+
+<file path=customXml/itemProps1.xml><?xml version="1.0" encoding="utf-8"?>
+<ds:datastoreItem xmlns:ds="http://schemas.openxmlformats.org/officeDocument/2006/customXml" ds:itemID="{AD9BA341-CDD3-4721-A208-6E0E8A031705}">
+  <ds:schemaRefs>
+    <ds:schemaRef ds:uri="http://schemas.openxmlformats.org/officeDocument/2006/bibliography"/>
+  </ds:schemaRefs>
+</ds:datastoreItem>
 </file>
</xml_diff>